<commit_message>
Version bump to 1.0. Updated docs
</commit_message>
<xml_diff>
--- a/doc/Styla-AEM-Plugin-English.docx
+++ b/doc/Styla-AEM-Plugin-English.docx
@@ -1059,13 +1059,31 @@
     <w:p>
       <w:pPr>
         <w:pStyle w:val="Normal"/>
-        <w:jc w:val="both"/>
+        <w:rPr/>
+      </w:pPr>
+      <w:r>
         <w:rPr>
           <w:rStyle w:val="InternetLink"/>
-        </w:rPr>
-      </w:pPr>
-      <w:r>
-        <w:rPr/>
+          <w:color w:val="000000"/>
+          <w:u w:val="none"/>
+        </w:rPr>
+        <w:t>You‘ll need one CloudService configuration for each Styla account. E.g If you have an En</w:t>
+      </w:r>
+      <w:r>
+        <w:rPr>
+          <w:rStyle w:val="InternetLink"/>
+          <w:color w:val="000000"/>
+          <w:u w:val="none"/>
+        </w:rPr>
+        <w:t>g</w:t>
+      </w:r>
+      <w:r>
+        <w:rPr>
+          <w:rStyle w:val="InternetLink"/>
+          <w:color w:val="000000"/>
+          <w:u w:val="none"/>
+        </w:rPr>
+        <w:t>lish and German version of the same content, you‘ll need two CloudService configurations.</w:t>
       </w:r>
     </w:p>
     <w:p>
@@ -1197,7 +1215,16 @@
       </w:pPr>
       <w:r>
         <w:rPr/>
-        <w:t>Generally, you can do CLOUD SERVICE config on each page where you have Styla content. If you do it on language level, it will be inheritet by all pages below this parent. You can choose different configs for different languages, as told you by your Styla integration manager, e.g. one for /content/styla/en and another for /content/styla/de, but also for pages below, e.g. to have a different config for /content/styla/en/magazine/knock-knock.</w:t>
+        <w:t>You should define the CloudService on the parent where Styla content is located. If you have a Styla Magazine e.g. located at /content/styla/en/home/magazine, you should define it at /content/styla/en/home. You can have different configurations for different languages and for different paths. You will get the datails from your Styal integration manager.</w:t>
+      </w:r>
+    </w:p>
+    <w:p>
+      <w:pPr>
+        <w:pStyle w:val="Normal"/>
+        <w:rPr/>
+      </w:pPr>
+      <w:r>
+        <w:rPr/>
       </w:r>
       <w:r>
         <w:br w:type="page"/>
@@ -1246,11 +1273,7 @@
       </w:pPr>
       <w:r>
         <w:rPr/>
-        <w:t xml:space="preserve">Open </w:t>
-      </w:r>
-      <w:r>
-        <w:rPr/>
-        <w:t xml:space="preserve">User Administration interface </w:t>
+        <w:t xml:space="preserve">Open User Administration interface </w:t>
       </w:r>
       <w:hyperlink r:id="rId16">
         <w:r>
@@ -1262,23 +1285,7 @@
       </w:hyperlink>
       <w:r>
         <w:rPr/>
-        <w:t xml:space="preserve">  , </w:t>
-      </w:r>
-      <w:r>
-        <w:rPr/>
-        <w:t xml:space="preserve">you‘ll probably need to login here again. Create a new user </w:t>
-      </w:r>
-      <w:r>
-        <w:rPr/>
-        <w:t>with name „</w:t>
-      </w:r>
-      <w:r>
-        <w:rPr/>
-        <w:t>seoImportUser</w:t>
-      </w:r>
-      <w:r>
-        <w:rPr/>
-        <w:t>“:</w:t>
+        <w:t xml:space="preserve">  , you‘ll probably need to login here again. Create a new user with name „seoImportUser“:</w:t>
       </w:r>
     </w:p>
     <w:p>
@@ -1378,15 +1385,7 @@
       <w:r>
         <w:rPr/>
         <w:br/>
-        <w:t>Read/Modify/</w:t>
-      </w:r>
-      <w:r>
-        <w:rPr/>
-        <w:t>Replicate</w:t>
-      </w:r>
-      <w:r>
-        <w:rPr/>
-        <w:t xml:space="preserve"> on </w:t>
+        <w:t xml:space="preserve">Read/Modify/Replicate on </w:t>
       </w:r>
       <w:r>
         <w:rPr>
@@ -1531,25 +1530,7 @@
         <w:rPr>
           <w:b/>
         </w:rPr>
-        <w:t>de.neofonie.styla.core:seoImportService=</w:t>
-      </w:r>
-      <w:r>
-        <w:rPr>
-          <w:b/>
-        </w:rPr>
-        <w:t>s</w:t>
-      </w:r>
-      <w:r>
-        <w:rPr>
-          <w:b/>
-        </w:rPr>
-        <w:t>eoImport</w:t>
-      </w:r>
-      <w:r>
-        <w:rPr>
-          <w:b/>
-        </w:rPr>
-        <w:t>User</w:t>
+        <w:t>de.neofonie.styla.core:seoImportService=seoImportUser</w:t>
       </w:r>
     </w:p>
     <w:p>
@@ -1753,15 +1734,102 @@
       </w:pPr>
       <w:r>
         <w:rPr/>
-      </w:r>
-      <w:r>
-        <w:br w:type="page"/>
-      </w:r>
-    </w:p>
-    <w:p>
-      <w:pPr>
-        <w:pStyle w:val="Normal"/>
-        <w:jc w:val="both"/>
+        <w:t xml:space="preserve">If you want to integrate different Styla accounts in one AEM setup, you can either choose to duplicate the Styla job service for each account. </w:t>
+      </w:r>
+      <w:r>
+        <w:rPr/>
+        <w:t>This allows to setup import timings for each account individually. Or you can configure one Job service for multiple accounts.</w:t>
+      </w:r>
+    </w:p>
+    <w:p>
+      <w:pPr>
+        <w:pStyle w:val="Normal"/>
+        <w:rPr/>
+      </w:pPr>
+      <w:r>
+        <w:rPr/>
+        <w:t xml:space="preserve">E.g to support two accounts </w:t>
+      </w:r>
+      <w:r>
+        <w:rPr>
+          <w:rFonts w:ascii="Courier New" w:hAnsi="Courier New"/>
+        </w:rPr>
+        <w:t>styla1</w:t>
+      </w:r>
+      <w:r>
+        <w:rPr/>
+        <w:t xml:space="preserve"> and </w:t>
+      </w:r>
+      <w:r>
+        <w:rPr>
+          <w:rFonts w:ascii="Courier New" w:hAnsi="Courier New"/>
+        </w:rPr>
+        <w:t>styla2</w:t>
+      </w:r>
+      <w:r>
+        <w:rPr/>
+        <w:t>, a setup could be:</w:t>
+      </w:r>
+    </w:p>
+    <w:p>
+      <w:pPr>
+        <w:pStyle w:val="Normal"/>
+        <w:rPr/>
+      </w:pPr>
+      <w:r>
+        <w:rPr/>
+        <w:t xml:space="preserve">Template Type: </w:t>
+      </w:r>
+      <w:r>
+        <w:rPr>
+          <w:rFonts w:ascii="Courier New" w:hAnsi="Courier New"/>
+        </w:rPr>
+        <w:t>/conf/styla1/settings/wcm/templates/master|/conf/styla1/settings/wcm/templates/master</w:t>
+      </w:r>
+    </w:p>
+    <w:p>
+      <w:pPr>
+        <w:pStyle w:val="Normal"/>
+        <w:rPr/>
+      </w:pPr>
+      <w:r>
+        <w:rPr/>
+        <w:t xml:space="preserve">Content Root Path: </w:t>
+      </w:r>
+      <w:r>
+        <w:rPr>
+          <w:rFonts w:ascii="Courier New" w:hAnsi="Courier New"/>
+        </w:rPr>
+        <w:t>/content/styla1/en|/content/styla2/en</w:t>
+      </w:r>
+    </w:p>
+    <w:p>
+      <w:pPr>
+        <w:pStyle w:val="Normal"/>
+        <w:rPr/>
+      </w:pPr>
+      <w:r>
+        <w:rPr/>
+        <w:t>Please make sure that the number of elements separated by „</w:t>
+      </w:r>
+      <w:r>
+        <w:rPr>
+          <w:rFonts w:ascii="Courier New" w:hAnsi="Courier New"/>
+        </w:rPr>
+        <w:t>|“</w:t>
+      </w:r>
+      <w:r>
+        <w:rPr/>
+        <w:t xml:space="preserve"> is the same for both fields.</w:t>
+      </w:r>
+      <w:r>
+        <w:rPr/>
+        <w:t xml:space="preserve"> </w:t>
+      </w:r>
+    </w:p>
+    <w:p>
+      <w:pPr>
+        <w:pStyle w:val="Normal"/>
         <w:rPr/>
       </w:pPr>
       <w:r>
@@ -1865,7 +1933,7 @@
         <w:pStyle w:val="Normal"/>
         <w:widowControl/>
         <w:suppressAutoHyphens w:val="true"/>
-        <w:overflowPunct w:val="true"/>
+        <w:overflowPunct w:val="false"/>
         <w:bidi w:val="0"/>
         <w:spacing w:lineRule="auto" w:line="276" w:before="0" w:after="200"/>
         <w:jc w:val="left"/>
@@ -2246,7 +2314,7 @@
     <w:pPr>
       <w:widowControl/>
       <w:suppressAutoHyphens w:val="true"/>
-      <w:overflowPunct w:val="true"/>
+      <w:overflowPunct w:val="false"/>
       <w:bidi w:val="0"/>
       <w:spacing w:lineRule="auto" w:line="276" w:before="0" w:after="200"/>
       <w:jc w:val="left"/>
@@ -2426,6 +2494,23 @@
     <w:qFormat/>
     <w:rPr/>
   </w:style>
+  <w:style w:type="character" w:styleId="ListLabel9">
+    <w:name w:val="ListLabel 9"/>
+    <w:qFormat/>
+    <w:rPr/>
+  </w:style>
+  <w:style w:type="character" w:styleId="ListLabel10">
+    <w:name w:val="ListLabel 10"/>
+    <w:qFormat/>
+    <w:rPr>
+      <w:color w:val="FF0000"/>
+    </w:rPr>
+  </w:style>
+  <w:style w:type="character" w:styleId="ListLabel11">
+    <w:name w:val="ListLabel 11"/>
+    <w:qFormat/>
+    <w:rPr/>
+  </w:style>
   <w:style w:type="paragraph" w:styleId="Heading">
     <w:name w:val="Heading"/>
     <w:basedOn w:val="Normal"/>

</xml_diff>

<commit_message>
Add Publisher Setup instructions as provided from Netcentric
</commit_message>
<xml_diff>
--- a/doc/Styla-AEM-Plugin-English.docx
+++ b/doc/Styla-AEM-Plugin-English.docx
@@ -1067,23 +1067,7 @@
           <w:color w:val="000000"/>
           <w:u w:val="none"/>
         </w:rPr>
-        <w:t>You‘ll need one CloudService configuration for each Styla account. E.g If you have an En</w:t>
-      </w:r>
-      <w:r>
-        <w:rPr>
-          <w:rStyle w:val="InternetLink"/>
-          <w:color w:val="000000"/>
-          <w:u w:val="none"/>
-        </w:rPr>
-        <w:t>g</w:t>
-      </w:r>
-      <w:r>
-        <w:rPr>
-          <w:rStyle w:val="InternetLink"/>
-          <w:color w:val="000000"/>
-          <w:u w:val="none"/>
-        </w:rPr>
-        <w:t>lish and German version of the same content, you‘ll need two CloudService configurations.</w:t>
+        <w:t>You‘ll need one CloudService configuration for each Styla account. E.g If you have an English and German version of the same content, you‘ll need two CloudService configurations.</w:t>
       </w:r>
     </w:p>
     <w:p>
@@ -1734,11 +1718,7 @@
       </w:pPr>
       <w:r>
         <w:rPr/>
-        <w:t xml:space="preserve">If you want to integrate different Styla accounts in one AEM setup, you can either choose to duplicate the Styla job service for each account. </w:t>
-      </w:r>
-      <w:r>
-        <w:rPr/>
-        <w:t>This allows to setup import timings for each account individually. Or you can configure one Job service for multiple accounts.</w:t>
+        <w:t>If you want to integrate different Styla accounts in one AEM setup, you can either choose to duplicate the Styla job service for each account. This allows to setup import timings for each account individually. Or you can configure one Job service for multiple accounts.</w:t>
       </w:r>
     </w:p>
     <w:p>
@@ -1820,20 +1800,7 @@
       </w:r>
       <w:r>
         <w:rPr/>
-        <w:t xml:space="preserve"> is the same for both fields.</w:t>
-      </w:r>
-      <w:r>
-        <w:rPr/>
-        <w:t xml:space="preserve"> </w:t>
-      </w:r>
-    </w:p>
-    <w:p>
-      <w:pPr>
-        <w:pStyle w:val="Normal"/>
-        <w:rPr/>
-      </w:pPr>
-      <w:r>
-        <w:rPr/>
+        <w:t xml:space="preserve"> is the same for both fields. </w:t>
       </w:r>
     </w:p>
     <w:p>
@@ -1846,18 +1813,99 @@
         <w:jc w:val="both"/>
         <w:rPr/>
       </w:pPr>
+      <w:r>
+        <w:rPr/>
+        <w:t>Installation on Publisher Instance</w:t>
+      </w:r>
+    </w:p>
+    <w:p>
+      <w:pPr>
+        <w:pStyle w:val="Normal"/>
+        <w:rPr/>
+      </w:pPr>
+      <w:r>
+        <w:rPr/>
+        <w:t>The Plugin needs to installed on the Publisher instance, too. Additional, the /etc/cloudservices needs to be readably by the Styla plugin according to these two last rules in the screenshot:</w:t>
+      </w:r>
+    </w:p>
+    <w:p>
+      <w:pPr>
+        <w:pStyle w:val="Normal"/>
+        <w:rPr/>
+      </w:pPr>
+      <w:r>
+        <w:rPr/>
+        <w:drawing>
+          <wp:anchor behindDoc="0" distT="0" distB="0" distL="0" distR="0" simplePos="0" locked="0" layoutInCell="1" allowOverlap="1" relativeHeight="13">
+            <wp:simplePos x="0" y="0"/>
+            <wp:positionH relativeFrom="column">
+              <wp:align>center</wp:align>
+            </wp:positionH>
+            <wp:positionV relativeFrom="paragraph">
+              <wp:posOffset>635</wp:posOffset>
+            </wp:positionV>
+            <wp:extent cx="5760720" cy="837565"/>
+            <wp:effectExtent l="0" t="0" r="0" b="0"/>
+            <wp:wrapSquare wrapText="largest"/>
+            <wp:docPr id="11" name="Image2" descr=""/>
+            <wp:cNvGraphicFramePr>
+              <a:graphicFrameLocks xmlns:a="http://schemas.openxmlformats.org/drawingml/2006/main" noChangeAspect="1"/>
+            </wp:cNvGraphicFramePr>
+            <a:graphic xmlns:a="http://schemas.openxmlformats.org/drawingml/2006/main">
+              <a:graphicData uri="http://schemas.openxmlformats.org/drawingml/2006/picture">
+                <pic:pic xmlns:pic="http://schemas.openxmlformats.org/drawingml/2006/picture">
+                  <pic:nvPicPr>
+                    <pic:cNvPr id="11" name="Image2" descr=""/>
+                    <pic:cNvPicPr>
+                      <a:picLocks noChangeAspect="1" noChangeArrowheads="1"/>
+                    </pic:cNvPicPr>
+                  </pic:nvPicPr>
+                  <pic:blipFill>
+                    <a:blip r:embed="rId25"/>
+                    <a:stretch>
+                      <a:fillRect/>
+                    </a:stretch>
+                  </pic:blipFill>
+                  <pic:spPr bwMode="auto">
+                    <a:xfrm>
+                      <a:off x="0" y="0"/>
+                      <a:ext cx="5760720" cy="837565"/>
+                    </a:xfrm>
+                    <a:prstGeom prst="rect">
+                      <a:avLst/>
+                    </a:prstGeom>
+                  </pic:spPr>
+                </pic:pic>
+              </a:graphicData>
+            </a:graphic>
+          </wp:anchor>
+        </w:drawing>
+      </w:r>
+    </w:p>
+    <w:p>
+      <w:pPr>
+        <w:pStyle w:val="Heading2"/>
+        <w:numPr>
+          <w:ilvl w:val="0"/>
+          <w:numId w:val="3"/>
+        </w:numPr>
+        <w:jc w:val="both"/>
+        <w:rPr/>
+      </w:pPr>
       <w:bookmarkStart w:id="16" w:name="__RefHeading__364_1649149625"/>
-      <w:bookmarkStart w:id="17" w:name="_Toc536618459"/>
+      <w:bookmarkStart w:id="17" w:name="__DdeLink__267_3506093027"/>
+      <w:bookmarkStart w:id="18" w:name="_Toc536618459"/>
       <w:bookmarkEnd w:id="16"/>
       <w:r>
         <w:rPr/>
         <w:t>V</w:t>
       </w:r>
+      <w:bookmarkEnd w:id="18"/>
+      <w:r>
+        <w:rPr/>
+        <w:t>erification of SEO Data import</w:t>
+      </w:r>
       <w:bookmarkEnd w:id="17"/>
-      <w:r>
-        <w:rPr/>
-        <w:t>erification of SEO Data import</w:t>
-      </w:r>
     </w:p>
     <w:p>
       <w:pPr>
@@ -1868,7 +1916,7 @@
         <w:rPr/>
         <w:t xml:space="preserve">If everything is setup correctly, you‘ll see SEO data being filled for your content pages after the SEP data runnier is triggered from your cron expression. </w:t>
       </w:r>
-      <w:hyperlink r:id="rId25">
+      <w:hyperlink r:id="rId26">
         <w:r>
           <w:rPr>
             <w:rStyle w:val="InternetLink"/>
@@ -1893,7 +1941,7 @@
           <wp:inline distT="0" distB="0" distL="0" distR="0">
             <wp:extent cx="5753100" cy="3892550"/>
             <wp:effectExtent l="0" t="0" r="0" b="0"/>
-            <wp:docPr id="11" name="Bild 10" descr=""/>
+            <wp:docPr id="12" name="Bild 10" descr=""/>
             <wp:cNvGraphicFramePr>
               <a:graphicFrameLocks xmlns:a="http://schemas.openxmlformats.org/drawingml/2006/main" noChangeAspect="1"/>
             </wp:cNvGraphicFramePr>
@@ -1901,13 +1949,13 @@
               <a:graphicData uri="http://schemas.openxmlformats.org/drawingml/2006/picture">
                 <pic:pic xmlns:pic="http://schemas.openxmlformats.org/drawingml/2006/picture">
                   <pic:nvPicPr>
-                    <pic:cNvPr id="11" name="Bild 10" descr=""/>
+                    <pic:cNvPr id="12" name="Bild 10" descr=""/>
                     <pic:cNvPicPr>
                       <a:picLocks noChangeAspect="1" noChangeArrowheads="1"/>
                     </pic:cNvPicPr>
                   </pic:nvPicPr>
                   <pic:blipFill>
-                    <a:blip r:embed="rId26"/>
+                    <a:blip r:embed="rId27"/>
                     <a:stretch>
                       <a:fillRect/>
                     </a:stretch>
@@ -1933,7 +1981,7 @@
         <w:pStyle w:val="Normal"/>
         <w:widowControl/>
         <w:suppressAutoHyphens w:val="true"/>
-        <w:overflowPunct w:val="false"/>
+        <w:overflowPunct w:val="true"/>
         <w:bidi w:val="0"/>
         <w:spacing w:lineRule="auto" w:line="276" w:before="0" w:after="200"/>
         <w:jc w:val="left"/>
@@ -1945,8 +1993,8 @@
       </w:r>
     </w:p>
     <w:sectPr>
-      <w:headerReference w:type="default" r:id="rId27"/>
-      <w:footerReference w:type="default" r:id="rId28"/>
+      <w:headerReference w:type="default" r:id="rId28"/>
+      <w:footerReference w:type="default" r:id="rId29"/>
       <w:type w:val="nextPage"/>
       <w:pgSz w:w="11906" w:h="16838"/>
       <w:pgMar w:left="1417" w:right="1417" w:header="708" w:top="1417" w:footer="720" w:bottom="1134" w:gutter="0"/>
@@ -2314,7 +2362,7 @@
     <w:pPr>
       <w:widowControl/>
       <w:suppressAutoHyphens w:val="true"/>
-      <w:overflowPunct w:val="false"/>
+      <w:overflowPunct w:val="true"/>
       <w:bidi w:val="0"/>
       <w:spacing w:lineRule="auto" w:line="276" w:before="0" w:after="200"/>
       <w:jc w:val="left"/>
@@ -2511,6 +2559,23 @@
     <w:qFormat/>
     <w:rPr/>
   </w:style>
+  <w:style w:type="character" w:styleId="ListLabel12">
+    <w:name w:val="ListLabel 12"/>
+    <w:qFormat/>
+    <w:rPr/>
+  </w:style>
+  <w:style w:type="character" w:styleId="ListLabel13">
+    <w:name w:val="ListLabel 13"/>
+    <w:qFormat/>
+    <w:rPr>
+      <w:color w:val="FF0000"/>
+    </w:rPr>
+  </w:style>
+  <w:style w:type="character" w:styleId="ListLabel14">
+    <w:name w:val="ListLabel 14"/>
+    <w:qFormat/>
+    <w:rPr/>
+  </w:style>
   <w:style w:type="paragraph" w:styleId="Heading">
     <w:name w:val="Heading"/>
     <w:basedOn w:val="Normal"/>

</xml_diff>